<commit_message>
Updated report, wishlist and health checks
</commit_message>
<xml_diff>
--- a/Project_Report.docx
+++ b/Project_Report.docx
@@ -648,6 +648,27 @@
     </w:p>
     <w:p>
       <w:pPr>
+        <w:pStyle w:val="ListParagraph"/>
+        <w:numPr>
+          <w:ilvl w:val="0"/>
+          <w:numId w:val="4"/>
+        </w:numPr>
+        <w:jc w:val="both"/>
+        <w:rPr>
+          <w:sz w:val="28"/>
+          <w:szCs w:val="28"/>
+        </w:rPr>
+      </w:pPr>
+      <w:r>
+        <w:rPr>
+          <w:sz w:val="28"/>
+          <w:szCs w:val="28"/>
+        </w:rPr>
+        <w:t>Additional tasks</w:t>
+      </w:r>
+    </w:p>
+    <w:p>
+      <w:pPr>
         <w:ind w:left="360"/>
         <w:jc w:val="both"/>
         <w:rPr>
@@ -753,7 +774,6 @@
           <w:sz w:val="28"/>
           <w:szCs w:val="28"/>
         </w:rPr>
-        <w:lastRenderedPageBreak/>
         <w:t>I-</w:t>
       </w:r>
       <w:r>
@@ -1399,8 +1419,26 @@
           <w:sz w:val="24"/>
           <w:szCs w:val="24"/>
         </w:rPr>
-        <w:t>/get_all_customers</w:t>
-      </w:r>
+        <w:t>/</w:t>
+      </w:r>
+      <w:proofErr w:type="spellStart"/>
+      <w:proofErr w:type="gramStart"/>
+      <w:r>
+        <w:rPr>
+          <w:sz w:val="24"/>
+          <w:szCs w:val="24"/>
+        </w:rPr>
+        <w:t>get</w:t>
+      </w:r>
+      <w:proofErr w:type="gramEnd"/>
+      <w:r>
+        <w:rPr>
+          <w:sz w:val="24"/>
+          <w:szCs w:val="24"/>
+        </w:rPr>
+        <w:t>_all_customers</w:t>
+      </w:r>
+      <w:proofErr w:type="spellEnd"/>
       <w:r>
         <w:rPr>
           <w:sz w:val="24"/>
@@ -1428,7 +1466,41 @@
           <w:sz w:val="24"/>
           <w:szCs w:val="24"/>
         </w:rPr>
-        <w:t>/get_customer/&lt;string:username&gt;</w:t>
+        <w:t>/</w:t>
+      </w:r>
+      <w:proofErr w:type="spellStart"/>
+      <w:r>
+        <w:rPr>
+          <w:sz w:val="24"/>
+          <w:szCs w:val="24"/>
+        </w:rPr>
+        <w:t>get_customer</w:t>
+      </w:r>
+      <w:proofErr w:type="spellEnd"/>
+      <w:r>
+        <w:rPr>
+          <w:sz w:val="24"/>
+          <w:szCs w:val="24"/>
+        </w:rPr>
+        <w:t>/&lt;</w:t>
+      </w:r>
+      <w:proofErr w:type="spellStart"/>
+      <w:proofErr w:type="gramStart"/>
+      <w:r>
+        <w:rPr>
+          <w:sz w:val="24"/>
+          <w:szCs w:val="24"/>
+        </w:rPr>
+        <w:t>string:username</w:t>
+      </w:r>
+      <w:proofErr w:type="spellEnd"/>
+      <w:proofErr w:type="gramEnd"/>
+      <w:r>
+        <w:rPr>
+          <w:sz w:val="24"/>
+          <w:szCs w:val="24"/>
+        </w:rPr>
+        <w:t>&gt;</w:t>
       </w:r>
       <w:r>
         <w:rPr>
@@ -1457,8 +1529,27 @@
           <w:sz w:val="24"/>
           <w:szCs w:val="24"/>
         </w:rPr>
-        <w:t>/register_customer</w:t>
-      </w:r>
+        <w:t>/</w:t>
+      </w:r>
+      <w:proofErr w:type="spellStart"/>
+      <w:proofErr w:type="gramStart"/>
+      <w:r>
+        <w:rPr>
+          <w:sz w:val="24"/>
+          <w:szCs w:val="24"/>
+        </w:rPr>
+        <w:t>register</w:t>
+      </w:r>
+      <w:proofErr w:type="gramEnd"/>
+      <w:r>
+        <w:rPr>
+          <w:sz w:val="24"/>
+          <w:szCs w:val="24"/>
+        </w:rPr>
+        <w:t>_customer</w:t>
+      </w:r>
+      <w:proofErr w:type="spellEnd"/>
+      <w:proofErr w:type="gramStart"/>
       <w:r>
         <w:rPr>
           <w:sz w:val="24"/>
@@ -1478,7 +1569,15 @@
           <w:sz w:val="24"/>
           <w:szCs w:val="24"/>
         </w:rPr>
-        <w:t xml:space="preserve">his endpoint accepts only POST requests and is responsible for registering new customers to the system. It receives the data as a JSON dictionary that includes </w:t>
+        <w:t>his</w:t>
+      </w:r>
+      <w:proofErr w:type="gramEnd"/>
+      <w:r>
+        <w:rPr>
+          <w:sz w:val="24"/>
+          <w:szCs w:val="24"/>
+        </w:rPr>
+        <w:t xml:space="preserve"> endpoint accepts only POST requests and is responsible for registering new customers to the system. It receives the data as a JSON dictionary that includes </w:t>
       </w:r>
       <w:r>
         <w:rPr>
@@ -1514,7 +1613,41 @@
           <w:sz w:val="24"/>
           <w:szCs w:val="24"/>
         </w:rPr>
-        <w:t>/update_customer/&lt;string:username&gt;</w:t>
+        <w:t>/</w:t>
+      </w:r>
+      <w:proofErr w:type="spellStart"/>
+      <w:r>
+        <w:rPr>
+          <w:sz w:val="24"/>
+          <w:szCs w:val="24"/>
+        </w:rPr>
+        <w:t>update_customer</w:t>
+      </w:r>
+      <w:proofErr w:type="spellEnd"/>
+      <w:r>
+        <w:rPr>
+          <w:sz w:val="24"/>
+          <w:szCs w:val="24"/>
+        </w:rPr>
+        <w:t>/&lt;</w:t>
+      </w:r>
+      <w:proofErr w:type="spellStart"/>
+      <w:proofErr w:type="gramStart"/>
+      <w:r>
+        <w:rPr>
+          <w:sz w:val="24"/>
+          <w:szCs w:val="24"/>
+        </w:rPr>
+        <w:t>string:username</w:t>
+      </w:r>
+      <w:proofErr w:type="spellEnd"/>
+      <w:proofErr w:type="gramEnd"/>
+      <w:r>
+        <w:rPr>
+          <w:sz w:val="24"/>
+          <w:szCs w:val="24"/>
+        </w:rPr>
+        <w:t>&gt;</w:t>
       </w:r>
       <w:r>
         <w:rPr>
@@ -1607,7 +1740,41 @@
           <w:sz w:val="24"/>
           <w:szCs w:val="24"/>
         </w:rPr>
-        <w:t>/delete_customer/&lt;string:username&gt;</w:t>
+        <w:t>/</w:t>
+      </w:r>
+      <w:proofErr w:type="spellStart"/>
+      <w:r>
+        <w:rPr>
+          <w:sz w:val="24"/>
+          <w:szCs w:val="24"/>
+        </w:rPr>
+        <w:t>delete_customer</w:t>
+      </w:r>
+      <w:proofErr w:type="spellEnd"/>
+      <w:r>
+        <w:rPr>
+          <w:sz w:val="24"/>
+          <w:szCs w:val="24"/>
+        </w:rPr>
+        <w:t>/&lt;</w:t>
+      </w:r>
+      <w:proofErr w:type="spellStart"/>
+      <w:proofErr w:type="gramStart"/>
+      <w:r>
+        <w:rPr>
+          <w:sz w:val="24"/>
+          <w:szCs w:val="24"/>
+        </w:rPr>
+        <w:t>string:username</w:t>
+      </w:r>
+      <w:proofErr w:type="spellEnd"/>
+      <w:proofErr w:type="gramEnd"/>
+      <w:r>
+        <w:rPr>
+          <w:sz w:val="24"/>
+          <w:szCs w:val="24"/>
+        </w:rPr>
+        <w:t>&gt;</w:t>
       </w:r>
       <w:r>
         <w:rPr>
@@ -1636,7 +1803,41 @@
           <w:sz w:val="24"/>
           <w:szCs w:val="24"/>
         </w:rPr>
-        <w:t>/charge_wallet/&lt;string:username&gt;</w:t>
+        <w:t>/</w:t>
+      </w:r>
+      <w:proofErr w:type="spellStart"/>
+      <w:r>
+        <w:rPr>
+          <w:sz w:val="24"/>
+          <w:szCs w:val="24"/>
+        </w:rPr>
+        <w:t>charge_wallet</w:t>
+      </w:r>
+      <w:proofErr w:type="spellEnd"/>
+      <w:r>
+        <w:rPr>
+          <w:sz w:val="24"/>
+          <w:szCs w:val="24"/>
+        </w:rPr>
+        <w:t>/&lt;</w:t>
+      </w:r>
+      <w:proofErr w:type="spellStart"/>
+      <w:proofErr w:type="gramStart"/>
+      <w:r>
+        <w:rPr>
+          <w:sz w:val="24"/>
+          <w:szCs w:val="24"/>
+        </w:rPr>
+        <w:t>string:username</w:t>
+      </w:r>
+      <w:proofErr w:type="spellEnd"/>
+      <w:proofErr w:type="gramEnd"/>
+      <w:r>
+        <w:rPr>
+          <w:sz w:val="24"/>
+          <w:szCs w:val="24"/>
+        </w:rPr>
+        <w:t>&gt;</w:t>
       </w:r>
       <w:r>
         <w:rPr>
@@ -1686,7 +1887,25 @@
           <w:sz w:val="24"/>
           <w:szCs w:val="24"/>
         </w:rPr>
-        <w:t>/&lt;string:username&gt;</w:t>
+        <w:t>/&lt;</w:t>
+      </w:r>
+      <w:proofErr w:type="spellStart"/>
+      <w:proofErr w:type="gramStart"/>
+      <w:r>
+        <w:rPr>
+          <w:sz w:val="24"/>
+          <w:szCs w:val="24"/>
+        </w:rPr>
+        <w:t>string:username</w:t>
+      </w:r>
+      <w:proofErr w:type="spellEnd"/>
+      <w:proofErr w:type="gramEnd"/>
+      <w:r>
+        <w:rPr>
+          <w:sz w:val="24"/>
+          <w:szCs w:val="24"/>
+        </w:rPr>
+        <w:t>&gt;</w:t>
       </w:r>
       <w:r>
         <w:rPr>
@@ -1789,8 +2008,26 @@
           <w:sz w:val="24"/>
           <w:szCs w:val="24"/>
         </w:rPr>
-        <w:t>/add_good</w:t>
-      </w:r>
+        <w:t>/</w:t>
+      </w:r>
+      <w:proofErr w:type="spellStart"/>
+      <w:proofErr w:type="gramStart"/>
+      <w:r>
+        <w:rPr>
+          <w:sz w:val="24"/>
+          <w:szCs w:val="24"/>
+        </w:rPr>
+        <w:t>add</w:t>
+      </w:r>
+      <w:proofErr w:type="gramEnd"/>
+      <w:r>
+        <w:rPr>
+          <w:sz w:val="24"/>
+          <w:szCs w:val="24"/>
+        </w:rPr>
+        <w:t>_good</w:t>
+      </w:r>
+      <w:proofErr w:type="spellEnd"/>
       <w:r>
         <w:rPr>
           <w:sz w:val="24"/>
@@ -1810,14 +2047,7 @@
           <w:sz w:val="24"/>
           <w:szCs w:val="24"/>
         </w:rPr>
-        <w:t xml:space="preserve"> the product’s information in a JSON dictionary that it transfers </w:t>
-      </w:r>
-      <w:r>
-        <w:rPr>
-          <w:sz w:val="24"/>
-          <w:szCs w:val="24"/>
-        </w:rPr>
-        <w:t>to the appropriate database API to complete the operation.</w:t>
+        <w:t xml:space="preserve"> the product’s information in a JSON dictionary that it transfers to the appropriate database API to complete the operation.</w:t>
       </w:r>
     </w:p>
     <w:p>
@@ -1839,8 +2069,26 @@
           <w:sz w:val="24"/>
           <w:szCs w:val="24"/>
         </w:rPr>
-        <w:t>/deduct_good</w:t>
-      </w:r>
+        <w:t>/</w:t>
+      </w:r>
+      <w:proofErr w:type="spellStart"/>
+      <w:proofErr w:type="gramStart"/>
+      <w:r>
+        <w:rPr>
+          <w:sz w:val="24"/>
+          <w:szCs w:val="24"/>
+        </w:rPr>
+        <w:t>deduct</w:t>
+      </w:r>
+      <w:proofErr w:type="gramEnd"/>
+      <w:r>
+        <w:rPr>
+          <w:sz w:val="24"/>
+          <w:szCs w:val="24"/>
+        </w:rPr>
+        <w:t>_good</w:t>
+      </w:r>
+      <w:proofErr w:type="spellEnd"/>
       <w:r>
         <w:rPr>
           <w:sz w:val="24"/>
@@ -1874,21 +2122,7 @@
           <w:sz w:val="24"/>
           <w:szCs w:val="24"/>
         </w:rPr>
-        <w:t xml:space="preserve"> both </w:t>
-      </w:r>
-      <w:r>
-        <w:rPr>
-          <w:sz w:val="24"/>
-          <w:szCs w:val="24"/>
-        </w:rPr>
-        <w:t>to the appropriate database API to complete the operation</w:t>
-      </w:r>
-      <w:r>
-        <w:rPr>
-          <w:sz w:val="24"/>
-          <w:szCs w:val="24"/>
-        </w:rPr>
-        <w:t>.</w:t>
+        <w:t xml:space="preserve"> both to the appropriate database API to complete the operation.</w:t>
       </w:r>
     </w:p>
     <w:p>
@@ -1912,12 +2146,21 @@
         </w:rPr>
         <w:t>/</w:t>
       </w:r>
-      <w:r>
-        <w:rPr>
-          <w:sz w:val="24"/>
-          <w:szCs w:val="24"/>
-        </w:rPr>
-        <w:t>update good</w:t>
+      <w:proofErr w:type="gramStart"/>
+      <w:r>
+        <w:rPr>
+          <w:sz w:val="24"/>
+          <w:szCs w:val="24"/>
+        </w:rPr>
+        <w:t>update</w:t>
+      </w:r>
+      <w:proofErr w:type="gramEnd"/>
+      <w:r>
+        <w:rPr>
+          <w:sz w:val="24"/>
+          <w:szCs w:val="24"/>
+        </w:rPr>
+        <w:t xml:space="preserve"> good</w:t>
       </w:r>
       <w:r>
         <w:rPr>
@@ -2003,8 +2246,26 @@
           <w:sz w:val="24"/>
           <w:szCs w:val="24"/>
         </w:rPr>
-        <w:t>/submit_review</w:t>
-      </w:r>
+        <w:t>/</w:t>
+      </w:r>
+      <w:proofErr w:type="spellStart"/>
+      <w:proofErr w:type="gramStart"/>
+      <w:r>
+        <w:rPr>
+          <w:sz w:val="24"/>
+          <w:szCs w:val="24"/>
+        </w:rPr>
+        <w:t>submit</w:t>
+      </w:r>
+      <w:proofErr w:type="gramEnd"/>
+      <w:r>
+        <w:rPr>
+          <w:sz w:val="24"/>
+          <w:szCs w:val="24"/>
+        </w:rPr>
+        <w:t>_review</w:t>
+      </w:r>
+      <w:proofErr w:type="spellEnd"/>
       <w:r>
         <w:rPr>
           <w:sz w:val="24"/>
@@ -2061,8 +2322,26 @@
           <w:sz w:val="24"/>
           <w:szCs w:val="24"/>
         </w:rPr>
-        <w:t>/update_review</w:t>
-      </w:r>
+        <w:t>/</w:t>
+      </w:r>
+      <w:proofErr w:type="spellStart"/>
+      <w:proofErr w:type="gramStart"/>
+      <w:r>
+        <w:rPr>
+          <w:sz w:val="24"/>
+          <w:szCs w:val="24"/>
+        </w:rPr>
+        <w:t>update</w:t>
+      </w:r>
+      <w:proofErr w:type="gramEnd"/>
+      <w:r>
+        <w:rPr>
+          <w:sz w:val="24"/>
+          <w:szCs w:val="24"/>
+        </w:rPr>
+        <w:t>_review</w:t>
+      </w:r>
+      <w:proofErr w:type="spellEnd"/>
       <w:r>
         <w:rPr>
           <w:sz w:val="24"/>
@@ -2075,14 +2354,7 @@
           <w:sz w:val="24"/>
           <w:szCs w:val="24"/>
         </w:rPr>
-        <w:t xml:space="preserve"> </w:t>
-      </w:r>
-      <w:r>
-        <w:rPr>
-          <w:sz w:val="24"/>
-          <w:szCs w:val="24"/>
-        </w:rPr>
-        <w:t>The review’s information is contained in a JSON dictionary. As this operation can only be performed by an authenticated user, the service will attempt to authenticate the user by using the credentials included in the received dictionary. If this process is successful, the service proceeds to send the data to the appropriate database API to complete the operation.</w:t>
+        <w:t xml:space="preserve"> The review’s information is contained in a JSON dictionary. As this operation can only be performed by an authenticated user, the service will attempt to authenticate the user by using the credentials included in the received dictionary. If this process is successful, the service proceeds to send the data to the appropriate database API to complete the operation.</w:t>
       </w:r>
     </w:p>
     <w:p>
@@ -2104,8 +2376,26 @@
           <w:sz w:val="24"/>
           <w:szCs w:val="24"/>
         </w:rPr>
-        <w:t>/delete_review</w:t>
-      </w:r>
+        <w:t>/</w:t>
+      </w:r>
+      <w:proofErr w:type="spellStart"/>
+      <w:proofErr w:type="gramStart"/>
+      <w:r>
+        <w:rPr>
+          <w:sz w:val="24"/>
+          <w:szCs w:val="24"/>
+        </w:rPr>
+        <w:t>delete</w:t>
+      </w:r>
+      <w:proofErr w:type="gramEnd"/>
+      <w:r>
+        <w:rPr>
+          <w:sz w:val="24"/>
+          <w:szCs w:val="24"/>
+        </w:rPr>
+        <w:t>_review</w:t>
+      </w:r>
+      <w:proofErr w:type="spellEnd"/>
       <w:r>
         <w:rPr>
           <w:sz w:val="24"/>
@@ -2132,21 +2422,7 @@
           <w:sz w:val="24"/>
           <w:szCs w:val="24"/>
         </w:rPr>
-        <w:t>As this operation can only be performed by an authenticated user, the service will attempt to authenticate the user by using the credentials included in the received</w:t>
-      </w:r>
-      <w:r>
-        <w:rPr>
-          <w:sz w:val="24"/>
-          <w:szCs w:val="24"/>
-        </w:rPr>
-        <w:t xml:space="preserve"> JSON</w:t>
-      </w:r>
-      <w:r>
-        <w:rPr>
-          <w:sz w:val="24"/>
-          <w:szCs w:val="24"/>
-        </w:rPr>
-        <w:t xml:space="preserve"> dictionary. If this process is successful, the service proceeds to send the data to the appropriate database API to complete the operation.</w:t>
+        <w:t>As this operation can only be performed by an authenticated user, the service will attempt to authenticate the user by using the credentials included in the received JSON dictionary. If this process is successful, the service proceeds to send the data to the appropriate database API to complete the operation.</w:t>
       </w:r>
     </w:p>
     <w:p>
@@ -2168,21 +2444,32 @@
           <w:sz w:val="24"/>
           <w:szCs w:val="24"/>
         </w:rPr>
-        <w:t>/admin_delete_review</w:t>
-      </w:r>
-      <w:r>
-        <w:rPr>
-          <w:sz w:val="24"/>
-          <w:szCs w:val="24"/>
-        </w:rPr>
-        <w:t xml:space="preserve">: </w:t>
-      </w:r>
-      <w:r>
-        <w:rPr>
-          <w:sz w:val="24"/>
-          <w:szCs w:val="24"/>
-        </w:rPr>
-        <w:t>this endpoint accepts DELETE requests and is responsible for deleting a customer’s review of a product.</w:t>
+        <w:t>/</w:t>
+      </w:r>
+      <w:proofErr w:type="spellStart"/>
+      <w:proofErr w:type="gramStart"/>
+      <w:r>
+        <w:rPr>
+          <w:sz w:val="24"/>
+          <w:szCs w:val="24"/>
+        </w:rPr>
+        <w:t>admin</w:t>
+      </w:r>
+      <w:proofErr w:type="gramEnd"/>
+      <w:r>
+        <w:rPr>
+          <w:sz w:val="24"/>
+          <w:szCs w:val="24"/>
+        </w:rPr>
+        <w:t>_delete_review</w:t>
+      </w:r>
+      <w:proofErr w:type="spellEnd"/>
+      <w:r>
+        <w:rPr>
+          <w:sz w:val="24"/>
+          <w:szCs w:val="24"/>
+        </w:rPr>
+        <w:t>: this endpoint accepts DELETE requests and is responsible for deleting a customer’s review of a product.</w:t>
       </w:r>
       <w:r>
         <w:rPr>
@@ -2218,7 +2505,57 @@
           <w:sz w:val="24"/>
           <w:szCs w:val="24"/>
         </w:rPr>
-        <w:t>/get_review/&lt;string:user&gt;/&lt;string:good&gt;</w:t>
+        <w:t>/</w:t>
+      </w:r>
+      <w:proofErr w:type="spellStart"/>
+      <w:r>
+        <w:rPr>
+          <w:sz w:val="24"/>
+          <w:szCs w:val="24"/>
+        </w:rPr>
+        <w:t>get_review</w:t>
+      </w:r>
+      <w:proofErr w:type="spellEnd"/>
+      <w:r>
+        <w:rPr>
+          <w:sz w:val="24"/>
+          <w:szCs w:val="24"/>
+        </w:rPr>
+        <w:t>/&lt;</w:t>
+      </w:r>
+      <w:proofErr w:type="spellStart"/>
+      <w:r>
+        <w:rPr>
+          <w:sz w:val="24"/>
+          <w:szCs w:val="24"/>
+        </w:rPr>
+        <w:t>string:user</w:t>
+      </w:r>
+      <w:proofErr w:type="spellEnd"/>
+      <w:r>
+        <w:rPr>
+          <w:sz w:val="24"/>
+          <w:szCs w:val="24"/>
+        </w:rPr>
+        <w:t>&gt;/&lt;</w:t>
+      </w:r>
+      <w:proofErr w:type="spellStart"/>
+      <w:proofErr w:type="gramStart"/>
+      <w:r>
+        <w:rPr>
+          <w:sz w:val="24"/>
+          <w:szCs w:val="24"/>
+        </w:rPr>
+        <w:t>string:good</w:t>
+      </w:r>
+      <w:proofErr w:type="spellEnd"/>
+      <w:proofErr w:type="gramEnd"/>
+      <w:r>
+        <w:rPr>
+          <w:sz w:val="24"/>
+          <w:szCs w:val="24"/>
+        </w:rPr>
+        <w:t>&gt;</w:t>
       </w:r>
       <w:r>
         <w:rPr>
@@ -2247,35 +2584,48 @@
           <w:sz w:val="24"/>
           <w:szCs w:val="24"/>
         </w:rPr>
-        <w:t>/get_product_review/&lt;string:good&gt;</w:t>
-      </w:r>
-      <w:r>
-        <w:rPr>
-          <w:sz w:val="24"/>
-          <w:szCs w:val="24"/>
-        </w:rPr>
-        <w:t xml:space="preserve">: </w:t>
-      </w:r>
-      <w:r>
-        <w:rPr>
-          <w:sz w:val="24"/>
-          <w:szCs w:val="24"/>
-        </w:rPr>
-        <w:t>this endpoint is responsible for retrieving a product</w:t>
-      </w:r>
-      <w:r>
-        <w:rPr>
-          <w:sz w:val="24"/>
-          <w:szCs w:val="24"/>
-        </w:rPr>
-        <w:t>’s reviews</w:t>
-      </w:r>
-      <w:r>
-        <w:rPr>
-          <w:sz w:val="24"/>
-          <w:szCs w:val="24"/>
-        </w:rPr>
-        <w:t xml:space="preserve">. It takes as </w:t>
+        <w:t>/</w:t>
+      </w:r>
+      <w:proofErr w:type="spellStart"/>
+      <w:r>
+        <w:rPr>
+          <w:sz w:val="24"/>
+          <w:szCs w:val="24"/>
+        </w:rPr>
+        <w:t>get_product_review</w:t>
+      </w:r>
+      <w:proofErr w:type="spellEnd"/>
+      <w:r>
+        <w:rPr>
+          <w:sz w:val="24"/>
+          <w:szCs w:val="24"/>
+        </w:rPr>
+        <w:t>/&lt;</w:t>
+      </w:r>
+      <w:proofErr w:type="spellStart"/>
+      <w:proofErr w:type="gramStart"/>
+      <w:r>
+        <w:rPr>
+          <w:sz w:val="24"/>
+          <w:szCs w:val="24"/>
+        </w:rPr>
+        <w:t>string:good</w:t>
+      </w:r>
+      <w:proofErr w:type="spellEnd"/>
+      <w:proofErr w:type="gramEnd"/>
+      <w:r>
+        <w:rPr>
+          <w:sz w:val="24"/>
+          <w:szCs w:val="24"/>
+        </w:rPr>
+        <w:t>&gt;</w:t>
+      </w:r>
+      <w:r>
+        <w:rPr>
+          <w:sz w:val="24"/>
+          <w:szCs w:val="24"/>
+        </w:rPr>
+        <w:t xml:space="preserve">: this endpoint is responsible for retrieving a product’s reviews. It takes as </w:t>
       </w:r>
       <w:r>
         <w:rPr>
@@ -2325,35 +2675,55 @@
           <w:sz w:val="24"/>
           <w:szCs w:val="24"/>
         </w:rPr>
-        <w:t>/get_user_review/&lt;string:user&gt;</w:t>
-      </w:r>
-      <w:r>
-        <w:rPr>
-          <w:sz w:val="24"/>
-          <w:szCs w:val="24"/>
-        </w:rPr>
-        <w:t xml:space="preserve">: </w:t>
-      </w:r>
-      <w:r>
-        <w:rPr>
-          <w:sz w:val="24"/>
-          <w:szCs w:val="24"/>
-        </w:rPr>
-        <w:t>this endpoint is responsible for retrieving a user’s review</w:t>
-      </w:r>
-      <w:r>
-        <w:rPr>
-          <w:sz w:val="24"/>
-          <w:szCs w:val="24"/>
-        </w:rPr>
-        <w:t>s</w:t>
-      </w:r>
-      <w:r>
-        <w:rPr>
-          <w:sz w:val="24"/>
-          <w:szCs w:val="24"/>
-        </w:rPr>
-        <w:t xml:space="preserve">. It takes as parameters the customer’s username as </w:t>
+        <w:t>/</w:t>
+      </w:r>
+      <w:proofErr w:type="spellStart"/>
+      <w:proofErr w:type="gramStart"/>
+      <w:r>
+        <w:rPr>
+          <w:sz w:val="24"/>
+          <w:szCs w:val="24"/>
+        </w:rPr>
+        <w:t>get</w:t>
+      </w:r>
+      <w:proofErr w:type="gramEnd"/>
+      <w:r>
+        <w:rPr>
+          <w:sz w:val="24"/>
+          <w:szCs w:val="24"/>
+        </w:rPr>
+        <w:t>_user_review</w:t>
+      </w:r>
+      <w:proofErr w:type="spellEnd"/>
+      <w:r>
+        <w:rPr>
+          <w:sz w:val="24"/>
+          <w:szCs w:val="24"/>
+        </w:rPr>
+        <w:t>/&lt;</w:t>
+      </w:r>
+      <w:proofErr w:type="spellStart"/>
+      <w:r>
+        <w:rPr>
+          <w:sz w:val="24"/>
+          <w:szCs w:val="24"/>
+        </w:rPr>
+        <w:t>string:user</w:t>
+      </w:r>
+      <w:proofErr w:type="spellEnd"/>
+      <w:r>
+        <w:rPr>
+          <w:sz w:val="24"/>
+          <w:szCs w:val="24"/>
+        </w:rPr>
+        <w:t>&gt;</w:t>
+      </w:r>
+      <w:r>
+        <w:rPr>
+          <w:sz w:val="24"/>
+          <w:szCs w:val="24"/>
+        </w:rPr>
+        <w:t xml:space="preserve">: this endpoint is responsible for retrieving a user’s reviews. It takes as parameters the customer’s username as </w:t>
       </w:r>
       <w:r>
         <w:rPr>
@@ -2396,14 +2766,48 @@
           <w:sz w:val="24"/>
           <w:szCs w:val="24"/>
         </w:rPr>
-        <w:t>/flag_review</w:t>
-      </w:r>
-      <w:r>
-        <w:rPr>
-          <w:sz w:val="24"/>
-          <w:szCs w:val="24"/>
-        </w:rPr>
-        <w:t>: this endpoint allows customers and admins to flag a customer’s review if considered inappropriate. It receives data such as the flag’s value, the reviewed good and the customer that made the review in a JSON dictionary which is transferred to the appropriate database API to complete the operation.</w:t>
+        <w:t>/</w:t>
+      </w:r>
+      <w:proofErr w:type="spellStart"/>
+      <w:proofErr w:type="gramStart"/>
+      <w:r>
+        <w:rPr>
+          <w:sz w:val="24"/>
+          <w:szCs w:val="24"/>
+        </w:rPr>
+        <w:t>flag</w:t>
+      </w:r>
+      <w:proofErr w:type="gramEnd"/>
+      <w:r>
+        <w:rPr>
+          <w:sz w:val="24"/>
+          <w:szCs w:val="24"/>
+        </w:rPr>
+        <w:t>_review</w:t>
+      </w:r>
+      <w:proofErr w:type="spellEnd"/>
+      <w:r>
+        <w:rPr>
+          <w:sz w:val="24"/>
+          <w:szCs w:val="24"/>
+        </w:rPr>
+        <w:t xml:space="preserve">: this endpoint allows customers and admins to flag a customer’s review if considered inappropriate. It receives data such as the flag’s value, the reviewed </w:t>
+      </w:r>
+      <w:proofErr w:type="gramStart"/>
+      <w:r>
+        <w:rPr>
+          <w:sz w:val="24"/>
+          <w:szCs w:val="24"/>
+        </w:rPr>
+        <w:t>good</w:t>
+      </w:r>
+      <w:proofErr w:type="gramEnd"/>
+      <w:r>
+        <w:rPr>
+          <w:sz w:val="24"/>
+          <w:szCs w:val="24"/>
+        </w:rPr>
+        <w:t xml:space="preserve"> and the customer that made the review in a JSON dictionary which is transferred to the appropriate database API to complete the operation.</w:t>
       </w:r>
     </w:p>
     <w:p>
@@ -2450,8 +2854,26 @@
           <w:sz w:val="24"/>
           <w:szCs w:val="24"/>
         </w:rPr>
-        <w:t>/get_available_goods</w:t>
-      </w:r>
+        <w:t>/</w:t>
+      </w:r>
+      <w:proofErr w:type="spellStart"/>
+      <w:proofErr w:type="gramStart"/>
+      <w:r>
+        <w:rPr>
+          <w:sz w:val="24"/>
+          <w:szCs w:val="24"/>
+        </w:rPr>
+        <w:t>get</w:t>
+      </w:r>
+      <w:proofErr w:type="gramEnd"/>
+      <w:r>
+        <w:rPr>
+          <w:sz w:val="24"/>
+          <w:szCs w:val="24"/>
+        </w:rPr>
+        <w:t>_available_goods</w:t>
+      </w:r>
+      <w:proofErr w:type="spellEnd"/>
       <w:r>
         <w:rPr>
           <w:sz w:val="24"/>
@@ -2480,7 +2902,48 @@
           <w:szCs w:val="24"/>
         </w:rPr>
         <w:lastRenderedPageBreak/>
-        <w:t>/get_good_details/&lt;int:id&gt;</w:t>
+        <w:t>/</w:t>
+      </w:r>
+      <w:proofErr w:type="spellStart"/>
+      <w:proofErr w:type="gramStart"/>
+      <w:r>
+        <w:rPr>
+          <w:sz w:val="24"/>
+          <w:szCs w:val="24"/>
+        </w:rPr>
+        <w:t>get</w:t>
+      </w:r>
+      <w:proofErr w:type="gramEnd"/>
+      <w:r>
+        <w:rPr>
+          <w:sz w:val="24"/>
+          <w:szCs w:val="24"/>
+        </w:rPr>
+        <w:t>_good_details</w:t>
+      </w:r>
+      <w:proofErr w:type="spellEnd"/>
+      <w:r>
+        <w:rPr>
+          <w:sz w:val="24"/>
+          <w:szCs w:val="24"/>
+        </w:rPr>
+        <w:t>/&lt;</w:t>
+      </w:r>
+      <w:proofErr w:type="spellStart"/>
+      <w:r>
+        <w:rPr>
+          <w:sz w:val="24"/>
+          <w:szCs w:val="24"/>
+        </w:rPr>
+        <w:t>int:id</w:t>
+      </w:r>
+      <w:proofErr w:type="spellEnd"/>
+      <w:r>
+        <w:rPr>
+          <w:sz w:val="24"/>
+          <w:szCs w:val="24"/>
+        </w:rPr>
+        <w:t>&gt;</w:t>
       </w:r>
       <w:r>
         <w:rPr>
@@ -2516,14 +2979,48 @@
           <w:sz w:val="24"/>
           <w:szCs w:val="24"/>
         </w:rPr>
-        <w:t>/record_sales</w:t>
-      </w:r>
-      <w:r>
-        <w:rPr>
-          <w:sz w:val="24"/>
-          <w:szCs w:val="24"/>
-        </w:rPr>
-        <w:t xml:space="preserve">: this endpoint accepts POST requests and is responsible for managing purchases. It receives all the information related to the transaction such as the costumer’s username, the product’s name and the desired quantity in a JSON dictionary. It proceeds to check that the user has the required amount of money in his wallet and that the desired quantity is available. If all is successful, the transaction gets performed and recorded in a </w:t>
+        <w:t>/</w:t>
+      </w:r>
+      <w:proofErr w:type="spellStart"/>
+      <w:proofErr w:type="gramStart"/>
+      <w:r>
+        <w:rPr>
+          <w:sz w:val="24"/>
+          <w:szCs w:val="24"/>
+        </w:rPr>
+        <w:t>record</w:t>
+      </w:r>
+      <w:proofErr w:type="gramEnd"/>
+      <w:r>
+        <w:rPr>
+          <w:sz w:val="24"/>
+          <w:szCs w:val="24"/>
+        </w:rPr>
+        <w:t>_sales</w:t>
+      </w:r>
+      <w:proofErr w:type="spellEnd"/>
+      <w:r>
+        <w:rPr>
+          <w:sz w:val="24"/>
+          <w:szCs w:val="24"/>
+        </w:rPr>
+        <w:t xml:space="preserve">: this endpoint accepts POST requests and is responsible for managing purchases. It receives all the information related to the transaction such as the costumer’s username, the product’s name and the desired quantity in a JSON dictionary. It proceeds to check that the user has the required amount of money in his wallet and that the desired quantity is available. If all is successful, the transaction gets performed and recorded </w:t>
+      </w:r>
+      <w:proofErr w:type="gramStart"/>
+      <w:r>
+        <w:rPr>
+          <w:sz w:val="24"/>
+          <w:szCs w:val="24"/>
+        </w:rPr>
+        <w:t>in</w:t>
+      </w:r>
+      <w:proofErr w:type="gramEnd"/>
+      <w:r>
+        <w:rPr>
+          <w:sz w:val="24"/>
+          <w:szCs w:val="24"/>
+        </w:rPr>
+        <w:t xml:space="preserve"> a </w:t>
       </w:r>
       <w:r>
         <w:rPr>
@@ -2644,7 +3141,27 @@
           <w:sz w:val="24"/>
           <w:szCs w:val="24"/>
         </w:rPr>
-        <w:t>enshot of the /update_good endpoint request in Postman</w:t>
+        <w:t>enshot of the /</w:t>
+      </w:r>
+      <w:proofErr w:type="spellStart"/>
+      <w:r>
+        <w:rPr>
+          <w:i/>
+          <w:iCs/>
+          <w:sz w:val="24"/>
+          <w:szCs w:val="24"/>
+        </w:rPr>
+        <w:t>update_good</w:t>
+      </w:r>
+      <w:proofErr w:type="spellEnd"/>
+      <w:r>
+        <w:rPr>
+          <w:i/>
+          <w:iCs/>
+          <w:sz w:val="24"/>
+          <w:szCs w:val="24"/>
+        </w:rPr>
+        <w:t xml:space="preserve"> endpoint request in Postman</w:t>
       </w:r>
     </w:p>
     <w:p>
@@ -2738,6 +3255,7 @@
         </w:rPr>
         <w:t>enshot of the /</w:t>
       </w:r>
+      <w:proofErr w:type="spellStart"/>
       <w:r>
         <w:rPr>
           <w:i/>
@@ -2745,8 +3263,9 @@
           <w:sz w:val="24"/>
           <w:szCs w:val="24"/>
         </w:rPr>
-        <w:t>add</w:t>
-      </w:r>
+        <w:t>add_good</w:t>
+      </w:r>
+      <w:proofErr w:type="spellEnd"/>
       <w:r>
         <w:rPr>
           <w:i/>
@@ -2754,7 +3273,7 @@
           <w:sz w:val="24"/>
           <w:szCs w:val="24"/>
         </w:rPr>
-        <w:t>_good endpoint request in Postman</w:t>
+        <w:t xml:space="preserve"> endpoint request in Postman</w:t>
       </w:r>
     </w:p>
     <w:p>
@@ -2858,6 +3377,7 @@
         </w:rPr>
         <w:t>enshot of the /</w:t>
       </w:r>
+      <w:proofErr w:type="spellStart"/>
       <w:r>
         <w:rPr>
           <w:i/>
@@ -2867,6 +3387,7 @@
         </w:rPr>
         <w:t>delete_review</w:t>
       </w:r>
+      <w:proofErr w:type="spellEnd"/>
       <w:r>
         <w:rPr>
           <w:i/>
@@ -3120,7 +3641,23 @@
           <w:sz w:val="24"/>
           <w:szCs w:val="24"/>
         </w:rPr>
-        <w:t>The error handling mechanisms employed in our project consist mainly of try-catch statements</w:t>
+        <w:t xml:space="preserve">The </w:t>
+      </w:r>
+      <w:proofErr w:type="gramStart"/>
+      <w:r>
+        <w:rPr>
+          <w:sz w:val="24"/>
+          <w:szCs w:val="24"/>
+        </w:rPr>
+        <w:t>error</w:t>
+      </w:r>
+      <w:proofErr w:type="gramEnd"/>
+      <w:r>
+        <w:rPr>
+          <w:sz w:val="24"/>
+          <w:szCs w:val="24"/>
+        </w:rPr>
+        <w:t xml:space="preserve"> handling mechanisms employed in our project consist mainly of try-catch statements</w:t>
       </w:r>
       <w:r>
         <w:rPr>
@@ -3312,8 +3849,17 @@
           <w:sz w:val="24"/>
           <w:szCs w:val="24"/>
         </w:rPr>
-        <w:t>We have employed pytest as an official and final testing approach to verify that all services are working properly and are generating acceptable outputs</w:t>
-      </w:r>
+        <w:t xml:space="preserve">We have employed pytest as an official and final testing approach to verify that all services are working properly and are generating acceptable </w:t>
+      </w:r>
+      <w:proofErr w:type="gramStart"/>
+      <w:r>
+        <w:rPr>
+          <w:sz w:val="24"/>
+          <w:szCs w:val="24"/>
+        </w:rPr>
+        <w:t>outputs</w:t>
+      </w:r>
+      <w:proofErr w:type="gramEnd"/>
       <w:r>
         <w:rPr>
           <w:sz w:val="24"/>
@@ -3414,31 +3960,88 @@
           <w:sz w:val="24"/>
           <w:szCs w:val="24"/>
         </w:rPr>
-        <w:t>. Each service, including the database API, is deployed in a container of its own. This required then the development of five separate Dockerfiles, each indicating to the built image the service to run.</w:t>
-      </w:r>
-    </w:p>
-    <w:p>
-      <w:pPr>
-        <w:jc w:val="both"/>
-        <w:rPr>
-          <w:sz w:val="24"/>
-          <w:szCs w:val="24"/>
-        </w:rPr>
-      </w:pPr>
-      <w:r>
-        <w:rPr>
-          <w:sz w:val="24"/>
-          <w:szCs w:val="24"/>
-        </w:rPr>
-        <w:t xml:space="preserve">As the database API will be running in a container of its own, the requests made in the services’ codes cannot be directed anymore to the IP address 127.0.0.1, otherwise the container will believe the request is meant to a service running in it. We had to modify these requests and address them to the name databaseAPI, which is </w:t>
-      </w:r>
+        <w:t xml:space="preserve">. Each service, including the database API, is deployed in a container of its own. This required then the development of five separate </w:t>
+      </w:r>
+      <w:proofErr w:type="spellStart"/>
+      <w:r>
+        <w:rPr>
+          <w:sz w:val="24"/>
+          <w:szCs w:val="24"/>
+        </w:rPr>
+        <w:t>Dockerfiles</w:t>
+      </w:r>
+      <w:proofErr w:type="spellEnd"/>
+      <w:r>
+        <w:rPr>
+          <w:sz w:val="24"/>
+          <w:szCs w:val="24"/>
+        </w:rPr>
+        <w:t>, each indicating to the built image the service to run.</w:t>
+      </w:r>
+    </w:p>
+    <w:p>
+      <w:pPr>
+        <w:jc w:val="both"/>
+        <w:rPr>
+          <w:sz w:val="24"/>
+          <w:szCs w:val="24"/>
+        </w:rPr>
+      </w:pPr>
+      <w:r>
+        <w:rPr>
+          <w:sz w:val="24"/>
+          <w:szCs w:val="24"/>
+        </w:rPr>
+        <w:t>As the database API will be running in a container of its own, the requests made in the services’ codes cannot be directed anymore to the IP address 127.0.</w:t>
+      </w:r>
+      <w:proofErr w:type="gramStart"/>
+      <w:r>
+        <w:rPr>
+          <w:sz w:val="24"/>
+          <w:szCs w:val="24"/>
+        </w:rPr>
+        <w:t>0.1</w:t>
+      </w:r>
+      <w:proofErr w:type="gramEnd"/>
+      <w:r>
+        <w:rPr>
+          <w:sz w:val="24"/>
+          <w:szCs w:val="24"/>
+        </w:rPr>
+        <w:t xml:space="preserve">, otherwise the container will believe the request is meant to a service running in it. We had to modify these requests and address them to the name </w:t>
+      </w:r>
+      <w:proofErr w:type="spellStart"/>
+      <w:r>
+        <w:rPr>
+          <w:sz w:val="24"/>
+          <w:szCs w:val="24"/>
+        </w:rPr>
+        <w:t>databaseAPI</w:t>
+      </w:r>
+      <w:proofErr w:type="spellEnd"/>
+      <w:r>
+        <w:rPr>
+          <w:sz w:val="24"/>
+          <w:szCs w:val="24"/>
+        </w:rPr>
+        <w:t xml:space="preserve">, which is </w:t>
+      </w:r>
+      <w:proofErr w:type="gramStart"/>
       <w:r>
         <w:rPr>
           <w:sz w:val="24"/>
           <w:szCs w:val="24"/>
         </w:rPr>
         <w:lastRenderedPageBreak/>
-        <w:t>name of the container that will be running the database API. This will make the container resolve this name to get the correct IP address and send the request to it.</w:t>
+        <w:t>name</w:t>
+      </w:r>
+      <w:proofErr w:type="gramEnd"/>
+      <w:r>
+        <w:rPr>
+          <w:sz w:val="24"/>
+          <w:szCs w:val="24"/>
+        </w:rPr>
+        <w:t xml:space="preserve"> of the container that will be running the database API. This will make the container resolve this name to get the correct IP address and send the request to it.</w:t>
       </w:r>
     </w:p>
     <w:p>
@@ -3463,38 +4066,9 @@
           <w:sz w:val="24"/>
           <w:szCs w:val="24"/>
         </w:rPr>
-        <w:t>docker network create -d bridge my-net</w:t>
-      </w:r>
-    </w:p>
-    <w:p>
-      <w:pPr>
-        <w:jc w:val="both"/>
-        <w:rPr>
-          <w:sz w:val="24"/>
-          <w:szCs w:val="24"/>
-        </w:rPr>
-      </w:pPr>
-      <w:r>
-        <w:rPr>
-          <w:sz w:val="24"/>
-          <w:szCs w:val="24"/>
-        </w:rPr>
-        <w:t xml:space="preserve">Finally, when we want to run an image, we </w:t>
-      </w:r>
-      <w:r>
-        <w:rPr>
-          <w:sz w:val="24"/>
-          <w:szCs w:val="24"/>
-        </w:rPr>
-        <w:t>must</w:t>
-      </w:r>
-      <w:r>
-        <w:rPr>
-          <w:sz w:val="24"/>
-          <w:szCs w:val="24"/>
-        </w:rPr>
-        <w:t xml:space="preserve"> indicate to the container that it is part of the created network using the following command (here for the review service for example): </w:t>
-      </w:r>
+        <w:t xml:space="preserve">docker network </w:t>
+      </w:r>
+      <w:proofErr w:type="gramStart"/>
       <w:r>
         <w:rPr>
           <w:i/>
@@ -3502,8 +4076,108 @@
           <w:sz w:val="24"/>
           <w:szCs w:val="24"/>
         </w:rPr>
-        <w:t>docker run --network my-net -itd --name reviews -p 5002:5002 review_service</w:t>
-      </w:r>
+        <w:t>create</w:t>
+      </w:r>
+      <w:proofErr w:type="gramEnd"/>
+      <w:r>
+        <w:rPr>
+          <w:i/>
+          <w:iCs/>
+          <w:sz w:val="24"/>
+          <w:szCs w:val="24"/>
+        </w:rPr>
+        <w:t xml:space="preserve"> -d bridge my-net</w:t>
+      </w:r>
+    </w:p>
+    <w:p>
+      <w:pPr>
+        <w:jc w:val="both"/>
+        <w:rPr>
+          <w:sz w:val="24"/>
+          <w:szCs w:val="24"/>
+        </w:rPr>
+      </w:pPr>
+      <w:r>
+        <w:rPr>
+          <w:sz w:val="24"/>
+          <w:szCs w:val="24"/>
+        </w:rPr>
+        <w:t xml:space="preserve">Finally, when we want to run an image, we </w:t>
+      </w:r>
+      <w:r>
+        <w:rPr>
+          <w:sz w:val="24"/>
+          <w:szCs w:val="24"/>
+        </w:rPr>
+        <w:t>must</w:t>
+      </w:r>
+      <w:r>
+        <w:rPr>
+          <w:sz w:val="24"/>
+          <w:szCs w:val="24"/>
+        </w:rPr>
+        <w:t xml:space="preserve"> indicate to the container that it is part of the created network using the following command (here for the review service for example): </w:t>
+      </w:r>
+      <w:r>
+        <w:rPr>
+          <w:i/>
+          <w:iCs/>
+          <w:sz w:val="24"/>
+          <w:szCs w:val="24"/>
+        </w:rPr>
+        <w:t xml:space="preserve">docker </w:t>
+      </w:r>
+      <w:proofErr w:type="gramStart"/>
+      <w:r>
+        <w:rPr>
+          <w:i/>
+          <w:iCs/>
+          <w:sz w:val="24"/>
+          <w:szCs w:val="24"/>
+        </w:rPr>
+        <w:t>run --network</w:t>
+      </w:r>
+      <w:proofErr w:type="gramEnd"/>
+      <w:r>
+        <w:rPr>
+          <w:i/>
+          <w:iCs/>
+          <w:sz w:val="24"/>
+          <w:szCs w:val="24"/>
+        </w:rPr>
+        <w:t xml:space="preserve"> my-net -</w:t>
+      </w:r>
+      <w:proofErr w:type="spellStart"/>
+      <w:r>
+        <w:rPr>
+          <w:i/>
+          <w:iCs/>
+          <w:sz w:val="24"/>
+          <w:szCs w:val="24"/>
+        </w:rPr>
+        <w:t>itd</w:t>
+      </w:r>
+      <w:proofErr w:type="spellEnd"/>
+      <w:r>
+        <w:rPr>
+          <w:i/>
+          <w:iCs/>
+          <w:sz w:val="24"/>
+          <w:szCs w:val="24"/>
+        </w:rPr>
+        <w:t xml:space="preserve"> --name reviews -p 5002:5002 </w:t>
+      </w:r>
+      <w:proofErr w:type="spellStart"/>
+      <w:r>
+        <w:rPr>
+          <w:i/>
+          <w:iCs/>
+          <w:sz w:val="24"/>
+          <w:szCs w:val="24"/>
+        </w:rPr>
+        <w:t>review_service</w:t>
+      </w:r>
+      <w:proofErr w:type="spellEnd"/>
     </w:p>
     <w:p>
       <w:pPr>
@@ -3555,7 +4229,39 @@
           <w:sz w:val="24"/>
           <w:szCs w:val="24"/>
         </w:rPr>
-        <w:t xml:space="preserve">We have compiled a thorough documentation of our main services and database API using the Sphinx Python library. You will find in our GitHub repository the index.html file in the docs folder </w:t>
+        <w:t xml:space="preserve">We have compiled </w:t>
+      </w:r>
+      <w:proofErr w:type="gramStart"/>
+      <w:r>
+        <w:rPr>
+          <w:sz w:val="24"/>
+          <w:szCs w:val="24"/>
+        </w:rPr>
+        <w:t>a thorough</w:t>
+      </w:r>
+      <w:proofErr w:type="gramEnd"/>
+      <w:r>
+        <w:rPr>
+          <w:sz w:val="24"/>
+          <w:szCs w:val="24"/>
+        </w:rPr>
+        <w:t xml:space="preserve"> documentation of our main services and database API using the Sphinx Python library. You will find in our GitHub repository the index.html file in the </w:t>
+      </w:r>
+      <w:proofErr w:type="gramStart"/>
+      <w:r>
+        <w:rPr>
+          <w:sz w:val="24"/>
+          <w:szCs w:val="24"/>
+        </w:rPr>
+        <w:t>docs</w:t>
+      </w:r>
+      <w:proofErr w:type="gramEnd"/>
+      <w:r>
+        <w:rPr>
+          <w:sz w:val="24"/>
+          <w:szCs w:val="24"/>
+        </w:rPr>
+        <w:t xml:space="preserve"> folder </w:t>
       </w:r>
       <w:r>
         <w:rPr>
@@ -3826,7 +4532,27 @@
           <w:sz w:val="24"/>
           <w:szCs w:val="24"/>
         </w:rPr>
-        <w:t>Screenshot of the memory profiling for the /get_all_customers endpoint</w:t>
+        <w:t>Screenshot of the memory profiling for the /</w:t>
+      </w:r>
+      <w:proofErr w:type="spellStart"/>
+      <w:r>
+        <w:rPr>
+          <w:i/>
+          <w:iCs/>
+          <w:sz w:val="24"/>
+          <w:szCs w:val="24"/>
+        </w:rPr>
+        <w:t>get_all_customers</w:t>
+      </w:r>
+      <w:proofErr w:type="spellEnd"/>
+      <w:r>
+        <w:rPr>
+          <w:i/>
+          <w:iCs/>
+          <w:sz w:val="24"/>
+          <w:szCs w:val="24"/>
+        </w:rPr>
+        <w:t xml:space="preserve"> endpoint</w:t>
       </w:r>
     </w:p>
     <w:p>
@@ -3933,6 +4659,7 @@
         </w:rPr>
         <w:t>Screenshot of the memory profiling for the /</w:t>
       </w:r>
+      <w:proofErr w:type="spellStart"/>
       <w:r>
         <w:rPr>
           <w:i/>
@@ -3942,6 +4669,7 @@
         </w:rPr>
         <w:t>charge_wallet</w:t>
       </w:r>
+      <w:proofErr w:type="spellEnd"/>
       <w:r>
         <w:rPr>
           <w:i/>
@@ -4115,7 +4843,23 @@
           <w:szCs w:val="24"/>
         </w:rPr>
         <w:lastRenderedPageBreak/>
-        <w:t>This mechanism is used in the submit, update and delete review endpoints. On top of passing the review’s information, the user must also submit his credentials at each operation to authenticate him first, then perform the operation.</w:t>
+        <w:t xml:space="preserve">This mechanism is used </w:t>
+      </w:r>
+      <w:proofErr w:type="gramStart"/>
+      <w:r>
+        <w:rPr>
+          <w:sz w:val="24"/>
+          <w:szCs w:val="24"/>
+        </w:rPr>
+        <w:t>in the submit</w:t>
+      </w:r>
+      <w:proofErr w:type="gramEnd"/>
+      <w:r>
+        <w:rPr>
+          <w:sz w:val="24"/>
+          <w:szCs w:val="24"/>
+        </w:rPr>
+        <w:t>, update and delete review endpoints. On top of passing the review’s information, the user must also submit his credentials at each operation to authenticate him first, then perform the operation.</w:t>
       </w:r>
     </w:p>
     <w:p>
@@ -4209,7 +4953,7 @@
           <w:szCs w:val="24"/>
         </w:rPr>
         <w:drawing>
-          <wp:inline distT="0" distB="0" distL="0" distR="0" wp14:anchorId="7325004D" wp14:editId="1E0F31AD">
+          <wp:inline distT="0" distB="0" distL="0" distR="0" wp14:anchorId="7325004D" wp14:editId="11CF8103">
             <wp:extent cx="5486400" cy="2908935"/>
             <wp:effectExtent l="0" t="0" r="0" b="5715"/>
             <wp:docPr id="159193001" name="Picture 9"/>
@@ -4266,7 +5010,27 @@
           <w:sz w:val="24"/>
           <w:szCs w:val="24"/>
         </w:rPr>
-        <w:t>Screenshot of the user authentication mechanism in the /delete_review endpoint</w:t>
+        <w:t>Screenshot of the user authentication mechanism in the /</w:t>
+      </w:r>
+      <w:proofErr w:type="spellStart"/>
+      <w:r>
+        <w:rPr>
+          <w:i/>
+          <w:iCs/>
+          <w:sz w:val="24"/>
+          <w:szCs w:val="24"/>
+        </w:rPr>
+        <w:t>delete_review</w:t>
+      </w:r>
+      <w:proofErr w:type="spellEnd"/>
+      <w:r>
+        <w:rPr>
+          <w:i/>
+          <w:iCs/>
+          <w:sz w:val="24"/>
+          <w:szCs w:val="24"/>
+        </w:rPr>
+        <w:t xml:space="preserve"> endpoint</w:t>
       </w:r>
     </w:p>
     <w:p>
@@ -4310,7 +5074,588 @@
           <w:sz w:val="24"/>
           <w:szCs w:val="24"/>
         </w:rPr>
-        <w:t>If a review is deemed inappropriate, customers and admins can flag this review by setting its flag attribute in the database to True. Admin users can then decide to delete this review, but they will need to provide their credentials in order to perform this operation.</w:t>
+        <w:t xml:space="preserve">If a review is deemed inappropriate, customers and admins can flag this review by setting its flag attribute in the database to True. Admin users can then decide to delete this review, but they will need to provide their credentials </w:t>
+      </w:r>
+      <w:proofErr w:type="gramStart"/>
+      <w:r>
+        <w:rPr>
+          <w:sz w:val="24"/>
+          <w:szCs w:val="24"/>
+        </w:rPr>
+        <w:t>in order to</w:t>
+      </w:r>
+      <w:proofErr w:type="gramEnd"/>
+      <w:r>
+        <w:rPr>
+          <w:sz w:val="24"/>
+          <w:szCs w:val="24"/>
+        </w:rPr>
+        <w:t xml:space="preserve"> perform this operation.</w:t>
+      </w:r>
+    </w:p>
+    <w:p>
+      <w:pPr>
+        <w:jc w:val="both"/>
+        <w:rPr>
+          <w:sz w:val="24"/>
+          <w:szCs w:val="24"/>
+        </w:rPr>
+      </w:pPr>
+    </w:p>
+    <w:p>
+      <w:pPr>
+        <w:jc w:val="both"/>
+        <w:rPr>
+          <w:sz w:val="24"/>
+          <w:szCs w:val="24"/>
+        </w:rPr>
+      </w:pPr>
+      <w:r>
+        <w:rPr>
+          <w:b/>
+          <w:bCs/>
+          <w:sz w:val="28"/>
+          <w:szCs w:val="28"/>
+        </w:rPr>
+        <w:t>XI</w:t>
+      </w:r>
+      <w:r>
+        <w:rPr>
+          <w:b/>
+          <w:bCs/>
+          <w:sz w:val="28"/>
+          <w:szCs w:val="28"/>
+        </w:rPr>
+        <w:t>I</w:t>
+      </w:r>
+      <w:r>
+        <w:rPr>
+          <w:b/>
+          <w:bCs/>
+          <w:sz w:val="28"/>
+          <w:szCs w:val="28"/>
+        </w:rPr>
+        <w:t xml:space="preserve">- </w:t>
+      </w:r>
+      <w:r>
+        <w:rPr>
+          <w:b/>
+          <w:bCs/>
+          <w:sz w:val="28"/>
+          <w:szCs w:val="28"/>
+          <w:u w:val="single"/>
+        </w:rPr>
+        <w:t>Additional tasks</w:t>
+      </w:r>
+      <w:r>
+        <w:rPr>
+          <w:b/>
+          <w:bCs/>
+          <w:sz w:val="28"/>
+          <w:szCs w:val="28"/>
+          <w:u w:val="single"/>
+        </w:rPr>
+        <w:t>:</w:t>
+      </w:r>
+    </w:p>
+    <w:p>
+      <w:pPr>
+        <w:pStyle w:val="ListParagraph"/>
+        <w:numPr>
+          <w:ilvl w:val="0"/>
+          <w:numId w:val="9"/>
+        </w:numPr>
+        <w:rPr>
+          <w:sz w:val="24"/>
+          <w:szCs w:val="24"/>
+        </w:rPr>
+      </w:pPr>
+      <w:r>
+        <w:rPr>
+          <w:sz w:val="24"/>
+          <w:szCs w:val="24"/>
+        </w:rPr>
+        <w:t>Health Check Endpoint</w:t>
+      </w:r>
+    </w:p>
+    <w:p>
+      <w:pPr>
+        <w:rPr>
+          <w:sz w:val="24"/>
+          <w:szCs w:val="24"/>
+        </w:rPr>
+      </w:pPr>
+      <w:r>
+        <w:rPr>
+          <w:sz w:val="24"/>
+          <w:szCs w:val="24"/>
+        </w:rPr>
+        <w:t>To monitor the status of services and their connectivity to the database, we implemented health check endpoints.</w:t>
+      </w:r>
+    </w:p>
+    <w:p>
+      <w:pPr>
+        <w:rPr>
+          <w:sz w:val="24"/>
+          <w:szCs w:val="24"/>
+        </w:rPr>
+      </w:pPr>
+      <w:r>
+        <w:rPr>
+          <w:sz w:val="24"/>
+          <w:szCs w:val="24"/>
+        </w:rPr>
+        <w:t>Implementation:</w:t>
+      </w:r>
+    </w:p>
+    <w:p>
+      <w:pPr>
+        <w:rPr>
+          <w:sz w:val="24"/>
+          <w:szCs w:val="24"/>
+        </w:rPr>
+      </w:pPr>
+      <w:r>
+        <w:rPr>
+          <w:sz w:val="24"/>
+          <w:szCs w:val="24"/>
+        </w:rPr>
+        <w:t xml:space="preserve">    Endpoints: /health/customers and /health/</w:t>
+      </w:r>
+      <w:r>
+        <w:rPr>
+          <w:sz w:val="24"/>
+          <w:szCs w:val="24"/>
+        </w:rPr>
+        <w:t>inventory</w:t>
+      </w:r>
+      <w:r>
+        <w:rPr>
+          <w:sz w:val="24"/>
+          <w:szCs w:val="24"/>
+        </w:rPr>
+        <w:t xml:space="preserve"> </w:t>
+      </w:r>
+      <w:r>
+        <w:rPr>
+          <w:sz w:val="24"/>
+          <w:szCs w:val="24"/>
+        </w:rPr>
+        <w:t xml:space="preserve">and </w:t>
+      </w:r>
+      <w:r>
+        <w:rPr>
+          <w:sz w:val="24"/>
+          <w:szCs w:val="24"/>
+        </w:rPr>
+        <w:t>/health/</w:t>
+      </w:r>
+      <w:r>
+        <w:rPr>
+          <w:sz w:val="24"/>
+          <w:szCs w:val="24"/>
+        </w:rPr>
+        <w:t>sales</w:t>
+      </w:r>
+      <w:r>
+        <w:rPr>
+          <w:sz w:val="24"/>
+          <w:szCs w:val="24"/>
+        </w:rPr>
+        <w:t xml:space="preserve"> monitor the Customers and </w:t>
+      </w:r>
+      <w:r>
+        <w:rPr>
+          <w:sz w:val="24"/>
+          <w:szCs w:val="24"/>
+        </w:rPr>
+        <w:t>sales and inventory</w:t>
+      </w:r>
+      <w:r>
+        <w:rPr>
+          <w:sz w:val="24"/>
+          <w:szCs w:val="24"/>
+        </w:rPr>
+        <w:t xml:space="preserve"> services.</w:t>
+      </w:r>
+    </w:p>
+    <w:p>
+      <w:pPr>
+        <w:rPr>
+          <w:sz w:val="24"/>
+          <w:szCs w:val="24"/>
+        </w:rPr>
+      </w:pPr>
+      <w:r>
+        <w:rPr>
+          <w:sz w:val="24"/>
+          <w:szCs w:val="24"/>
+        </w:rPr>
+        <w:t xml:space="preserve">    Functionality: Each endpoint sends a test request to a </w:t>
+      </w:r>
+      <w:proofErr w:type="spellStart"/>
+      <w:r>
+        <w:rPr>
+          <w:sz w:val="24"/>
+          <w:szCs w:val="24"/>
+        </w:rPr>
+        <w:t>soecific</w:t>
+      </w:r>
+      <w:proofErr w:type="spellEnd"/>
+      <w:r>
+        <w:rPr>
+          <w:sz w:val="24"/>
+          <w:szCs w:val="24"/>
+        </w:rPr>
+        <w:t xml:space="preserve"> API (</w:t>
+      </w:r>
+      <w:r>
+        <w:rPr>
+          <w:sz w:val="24"/>
+          <w:szCs w:val="24"/>
+        </w:rPr>
+        <w:t xml:space="preserve">like </w:t>
+      </w:r>
+      <w:proofErr w:type="spellStart"/>
+      <w:r>
+        <w:rPr>
+          <w:sz w:val="24"/>
+          <w:szCs w:val="24"/>
+        </w:rPr>
+        <w:t>get_all_customers</w:t>
+      </w:r>
+      <w:proofErr w:type="spellEnd"/>
+      <w:r>
+        <w:rPr>
+          <w:sz w:val="24"/>
+          <w:szCs w:val="24"/>
+        </w:rPr>
+        <w:t xml:space="preserve">) within the </w:t>
+      </w:r>
+      <w:proofErr w:type="spellStart"/>
+      <w:r>
+        <w:rPr>
+          <w:sz w:val="24"/>
+          <w:szCs w:val="24"/>
+        </w:rPr>
+        <w:t>databaseAPI</w:t>
+      </w:r>
+      <w:proofErr w:type="spellEnd"/>
+      <w:r>
+        <w:rPr>
+          <w:sz w:val="24"/>
+          <w:szCs w:val="24"/>
+        </w:rPr>
+        <w:t xml:space="preserve">. If the response status is 200, the </w:t>
+      </w:r>
+      <w:r>
+        <w:rPr>
+          <w:sz w:val="24"/>
+          <w:szCs w:val="24"/>
+        </w:rPr>
+        <w:lastRenderedPageBreak/>
+        <w:t>service is marked as healthy. Otherwise, it reports a degraded or error state (503 or 500).</w:t>
+      </w:r>
+    </w:p>
+    <w:p>
+      <w:pPr>
+        <w:rPr>
+          <w:sz w:val="24"/>
+          <w:szCs w:val="24"/>
+        </w:rPr>
+      </w:pPr>
+    </w:p>
+    <w:p>
+      <w:pPr>
+        <w:pStyle w:val="ListParagraph"/>
+        <w:numPr>
+          <w:ilvl w:val="0"/>
+          <w:numId w:val="9"/>
+        </w:numPr>
+        <w:rPr>
+          <w:sz w:val="24"/>
+          <w:szCs w:val="24"/>
+        </w:rPr>
+      </w:pPr>
+      <w:r>
+        <w:rPr>
+          <w:sz w:val="24"/>
+          <w:szCs w:val="24"/>
+        </w:rPr>
+        <w:t>Wishlist API Endpoints in Customers Service</w:t>
+      </w:r>
+    </w:p>
+    <w:p>
+      <w:pPr>
+        <w:rPr>
+          <w:sz w:val="24"/>
+          <w:szCs w:val="24"/>
+        </w:rPr>
+      </w:pPr>
+      <w:r>
+        <w:rPr>
+          <w:sz w:val="24"/>
+          <w:szCs w:val="24"/>
+        </w:rPr>
+        <w:t xml:space="preserve">We added functionality for managing </w:t>
+      </w:r>
+      <w:proofErr w:type="spellStart"/>
+      <w:r>
+        <w:rPr>
+          <w:sz w:val="24"/>
+          <w:szCs w:val="24"/>
+        </w:rPr>
+        <w:t>wishlists</w:t>
+      </w:r>
+      <w:proofErr w:type="spellEnd"/>
+      <w:r>
+        <w:rPr>
+          <w:sz w:val="24"/>
+          <w:szCs w:val="24"/>
+        </w:rPr>
+        <w:t xml:space="preserve"> under the Customers service.</w:t>
+      </w:r>
+    </w:p>
+    <w:p>
+      <w:pPr>
+        <w:rPr>
+          <w:sz w:val="24"/>
+          <w:szCs w:val="24"/>
+        </w:rPr>
+      </w:pPr>
+      <w:r>
+        <w:rPr>
+          <w:sz w:val="24"/>
+          <w:szCs w:val="24"/>
+        </w:rPr>
+        <w:t>Implemented Endpoints:</w:t>
+      </w:r>
+    </w:p>
+    <w:p>
+      <w:pPr>
+        <w:pStyle w:val="ListParagraph"/>
+        <w:numPr>
+          <w:ilvl w:val="0"/>
+          <w:numId w:val="10"/>
+        </w:numPr>
+        <w:rPr>
+          <w:sz w:val="24"/>
+          <w:szCs w:val="24"/>
+        </w:rPr>
+      </w:pPr>
+      <w:r>
+        <w:rPr>
+          <w:sz w:val="24"/>
+          <w:szCs w:val="24"/>
+        </w:rPr>
+        <w:t>Add Wishlist (/</w:t>
+      </w:r>
+      <w:proofErr w:type="spellStart"/>
+      <w:r>
+        <w:rPr>
+          <w:sz w:val="24"/>
+          <w:szCs w:val="24"/>
+        </w:rPr>
+        <w:t>add_wishlist</w:t>
+      </w:r>
+      <w:proofErr w:type="spellEnd"/>
+      <w:r>
+        <w:rPr>
+          <w:sz w:val="24"/>
+          <w:szCs w:val="24"/>
+        </w:rPr>
+        <w:t>/&lt;</w:t>
+      </w:r>
+      <w:proofErr w:type="spellStart"/>
+      <w:proofErr w:type="gramStart"/>
+      <w:r>
+        <w:rPr>
+          <w:sz w:val="24"/>
+          <w:szCs w:val="24"/>
+        </w:rPr>
+        <w:t>string:username</w:t>
+      </w:r>
+      <w:proofErr w:type="spellEnd"/>
+      <w:proofErr w:type="gramEnd"/>
+      <w:r>
+        <w:rPr>
+          <w:sz w:val="24"/>
+          <w:szCs w:val="24"/>
+        </w:rPr>
+        <w:t xml:space="preserve">&gt;): Adds a product to a user's </w:t>
+      </w:r>
+      <w:proofErr w:type="spellStart"/>
+      <w:r>
+        <w:rPr>
+          <w:sz w:val="24"/>
+          <w:szCs w:val="24"/>
+        </w:rPr>
+        <w:t>wishlist</w:t>
+      </w:r>
+      <w:proofErr w:type="spellEnd"/>
+      <w:r>
+        <w:rPr>
+          <w:sz w:val="24"/>
+          <w:szCs w:val="24"/>
+        </w:rPr>
+        <w:t xml:space="preserve"> if it exists in the inventory and is not already in the </w:t>
+      </w:r>
+      <w:proofErr w:type="spellStart"/>
+      <w:r>
+        <w:rPr>
+          <w:sz w:val="24"/>
+          <w:szCs w:val="24"/>
+        </w:rPr>
+        <w:t>wishlist</w:t>
+      </w:r>
+      <w:proofErr w:type="spellEnd"/>
+      <w:r>
+        <w:rPr>
+          <w:sz w:val="24"/>
+          <w:szCs w:val="24"/>
+        </w:rPr>
+        <w:t>.</w:t>
+      </w:r>
+    </w:p>
+    <w:p>
+      <w:pPr>
+        <w:pStyle w:val="ListParagraph"/>
+        <w:numPr>
+          <w:ilvl w:val="0"/>
+          <w:numId w:val="10"/>
+        </w:numPr>
+        <w:rPr>
+          <w:sz w:val="24"/>
+          <w:szCs w:val="24"/>
+        </w:rPr>
+      </w:pPr>
+      <w:r>
+        <w:rPr>
+          <w:sz w:val="24"/>
+          <w:szCs w:val="24"/>
+        </w:rPr>
+        <w:t>View Wishlist (/</w:t>
+      </w:r>
+      <w:proofErr w:type="spellStart"/>
+      <w:r>
+        <w:rPr>
+          <w:sz w:val="24"/>
+          <w:szCs w:val="24"/>
+        </w:rPr>
+        <w:t>view_wishlist</w:t>
+      </w:r>
+      <w:proofErr w:type="spellEnd"/>
+      <w:r>
+        <w:rPr>
+          <w:sz w:val="24"/>
+          <w:szCs w:val="24"/>
+        </w:rPr>
+        <w:t>/&lt;</w:t>
+      </w:r>
+      <w:proofErr w:type="spellStart"/>
+      <w:proofErr w:type="gramStart"/>
+      <w:r>
+        <w:rPr>
+          <w:sz w:val="24"/>
+          <w:szCs w:val="24"/>
+        </w:rPr>
+        <w:t>string:username</w:t>
+      </w:r>
+      <w:proofErr w:type="spellEnd"/>
+      <w:proofErr w:type="gramEnd"/>
+      <w:r>
+        <w:rPr>
+          <w:sz w:val="24"/>
+          <w:szCs w:val="24"/>
+        </w:rPr>
+        <w:t xml:space="preserve">&gt;): Retrieves all items in a user's </w:t>
+      </w:r>
+      <w:proofErr w:type="spellStart"/>
+      <w:r>
+        <w:rPr>
+          <w:sz w:val="24"/>
+          <w:szCs w:val="24"/>
+        </w:rPr>
+        <w:t>wishlist</w:t>
+      </w:r>
+      <w:proofErr w:type="spellEnd"/>
+      <w:r>
+        <w:rPr>
+          <w:sz w:val="24"/>
+          <w:szCs w:val="24"/>
+        </w:rPr>
+        <w:t>.</w:t>
+      </w:r>
+    </w:p>
+    <w:p>
+      <w:pPr>
+        <w:pStyle w:val="ListParagraph"/>
+        <w:numPr>
+          <w:ilvl w:val="0"/>
+          <w:numId w:val="10"/>
+        </w:numPr>
+        <w:jc w:val="both"/>
+        <w:rPr>
+          <w:sz w:val="24"/>
+          <w:szCs w:val="24"/>
+        </w:rPr>
+      </w:pPr>
+      <w:r>
+        <w:rPr>
+          <w:sz w:val="24"/>
+          <w:szCs w:val="24"/>
+        </w:rPr>
+        <w:t>Remove Wishlist (/</w:t>
+      </w:r>
+      <w:proofErr w:type="spellStart"/>
+      <w:r>
+        <w:rPr>
+          <w:sz w:val="24"/>
+          <w:szCs w:val="24"/>
+        </w:rPr>
+        <w:t>remove_wishlist</w:t>
+      </w:r>
+      <w:proofErr w:type="spellEnd"/>
+      <w:r>
+        <w:rPr>
+          <w:sz w:val="24"/>
+          <w:szCs w:val="24"/>
+        </w:rPr>
+        <w:t>/&lt;</w:t>
+      </w:r>
+      <w:proofErr w:type="spellStart"/>
+      <w:proofErr w:type="gramStart"/>
+      <w:r>
+        <w:rPr>
+          <w:sz w:val="24"/>
+          <w:szCs w:val="24"/>
+        </w:rPr>
+        <w:t>string:username</w:t>
+      </w:r>
+      <w:proofErr w:type="spellEnd"/>
+      <w:proofErr w:type="gramEnd"/>
+      <w:r>
+        <w:rPr>
+          <w:sz w:val="24"/>
+          <w:szCs w:val="24"/>
+        </w:rPr>
+        <w:t xml:space="preserve">&gt;): Removes a product from a user's </w:t>
+      </w:r>
+      <w:proofErr w:type="spellStart"/>
+      <w:r>
+        <w:rPr>
+          <w:sz w:val="24"/>
+          <w:szCs w:val="24"/>
+        </w:rPr>
+        <w:t>wishlist</w:t>
+      </w:r>
+      <w:proofErr w:type="spellEnd"/>
+      <w:r>
+        <w:rPr>
+          <w:sz w:val="24"/>
+          <w:szCs w:val="24"/>
+        </w:rPr>
+        <w:t>.</w:t>
       </w:r>
     </w:p>
     <w:sectPr>
@@ -4816,6 +6161,95 @@
     </w:lvl>
   </w:abstractNum>
   <w:abstractNum w:abstractNumId="5" w15:restartNumberingAfterBreak="0">
+    <w:nsid w:val="3FFA1653"/>
+    <w:multiLevelType w:val="hybridMultilevel"/>
+    <w:tmpl w:val="DF5A2EE6"/>
+    <w:lvl w:ilvl="0" w:tplc="04090017">
+      <w:start w:val="1"/>
+      <w:numFmt w:val="lowerLetter"/>
+      <w:lvlText w:val="%1)"/>
+      <w:lvlJc w:val="left"/>
+      <w:pPr>
+        <w:ind w:left="720" w:hanging="360"/>
+      </w:pPr>
+      <w:rPr>
+        <w:rFonts w:hint="default"/>
+      </w:rPr>
+    </w:lvl>
+    <w:lvl w:ilvl="1" w:tplc="04090019" w:tentative="1">
+      <w:start w:val="1"/>
+      <w:numFmt w:val="lowerLetter"/>
+      <w:lvlText w:val="%2."/>
+      <w:lvlJc w:val="left"/>
+      <w:pPr>
+        <w:ind w:left="1440" w:hanging="360"/>
+      </w:pPr>
+    </w:lvl>
+    <w:lvl w:ilvl="2" w:tplc="0409001B" w:tentative="1">
+      <w:start w:val="1"/>
+      <w:numFmt w:val="lowerRoman"/>
+      <w:lvlText w:val="%3."/>
+      <w:lvlJc w:val="right"/>
+      <w:pPr>
+        <w:ind w:left="2160" w:hanging="180"/>
+      </w:pPr>
+    </w:lvl>
+    <w:lvl w:ilvl="3" w:tplc="0409000F" w:tentative="1">
+      <w:start w:val="1"/>
+      <w:numFmt w:val="decimal"/>
+      <w:lvlText w:val="%4."/>
+      <w:lvlJc w:val="left"/>
+      <w:pPr>
+        <w:ind w:left="2880" w:hanging="360"/>
+      </w:pPr>
+    </w:lvl>
+    <w:lvl w:ilvl="4" w:tplc="04090019" w:tentative="1">
+      <w:start w:val="1"/>
+      <w:numFmt w:val="lowerLetter"/>
+      <w:lvlText w:val="%5."/>
+      <w:lvlJc w:val="left"/>
+      <w:pPr>
+        <w:ind w:left="3600" w:hanging="360"/>
+      </w:pPr>
+    </w:lvl>
+    <w:lvl w:ilvl="5" w:tplc="0409001B" w:tentative="1">
+      <w:start w:val="1"/>
+      <w:numFmt w:val="lowerRoman"/>
+      <w:lvlText w:val="%6."/>
+      <w:lvlJc w:val="right"/>
+      <w:pPr>
+        <w:ind w:left="4320" w:hanging="180"/>
+      </w:pPr>
+    </w:lvl>
+    <w:lvl w:ilvl="6" w:tplc="0409000F" w:tentative="1">
+      <w:start w:val="1"/>
+      <w:numFmt w:val="decimal"/>
+      <w:lvlText w:val="%7."/>
+      <w:lvlJc w:val="left"/>
+      <w:pPr>
+        <w:ind w:left="5040" w:hanging="360"/>
+      </w:pPr>
+    </w:lvl>
+    <w:lvl w:ilvl="7" w:tplc="04090019" w:tentative="1">
+      <w:start w:val="1"/>
+      <w:numFmt w:val="lowerLetter"/>
+      <w:lvlText w:val="%8."/>
+      <w:lvlJc w:val="left"/>
+      <w:pPr>
+        <w:ind w:left="5760" w:hanging="360"/>
+      </w:pPr>
+    </w:lvl>
+    <w:lvl w:ilvl="8" w:tplc="0409001B" w:tentative="1">
+      <w:start w:val="1"/>
+      <w:numFmt w:val="lowerRoman"/>
+      <w:lvlText w:val="%9."/>
+      <w:lvlJc w:val="right"/>
+      <w:pPr>
+        <w:ind w:left="6480" w:hanging="180"/>
+      </w:pPr>
+    </w:lvl>
+  </w:abstractNum>
+  <w:abstractNum w:abstractNumId="6" w15:restartNumberingAfterBreak="0">
     <w:nsid w:val="44EB1BDF"/>
     <w:multiLevelType w:val="hybridMultilevel"/>
     <w:tmpl w:val="EE5256D0"/>
@@ -4928,7 +6362,7 @@
       </w:rPr>
     </w:lvl>
   </w:abstractNum>
-  <w:abstractNum w:abstractNumId="6" w15:restartNumberingAfterBreak="0">
+  <w:abstractNum w:abstractNumId="7" w15:restartNumberingAfterBreak="0">
     <w:nsid w:val="6FA67A32"/>
     <w:multiLevelType w:val="hybridMultilevel"/>
     <w:tmpl w:val="51102FF6"/>
@@ -5041,7 +6475,120 @@
       </w:rPr>
     </w:lvl>
   </w:abstractNum>
-  <w:abstractNum w:abstractNumId="7" w15:restartNumberingAfterBreak="0">
+  <w:abstractNum w:abstractNumId="8" w15:restartNumberingAfterBreak="0">
+    <w:nsid w:val="73DF06E9"/>
+    <w:multiLevelType w:val="hybridMultilevel"/>
+    <w:tmpl w:val="B5ACFDD4"/>
+    <w:lvl w:ilvl="0" w:tplc="04090001">
+      <w:start w:val="1"/>
+      <w:numFmt w:val="bullet"/>
+      <w:lvlText w:val=""/>
+      <w:lvlJc w:val="left"/>
+      <w:pPr>
+        <w:ind w:left="720" w:hanging="360"/>
+      </w:pPr>
+      <w:rPr>
+        <w:rFonts w:ascii="Symbol" w:hAnsi="Symbol" w:hint="default"/>
+      </w:rPr>
+    </w:lvl>
+    <w:lvl w:ilvl="1" w:tplc="04090003" w:tentative="1">
+      <w:start w:val="1"/>
+      <w:numFmt w:val="bullet"/>
+      <w:lvlText w:val="o"/>
+      <w:lvlJc w:val="left"/>
+      <w:pPr>
+        <w:ind w:left="1440" w:hanging="360"/>
+      </w:pPr>
+      <w:rPr>
+        <w:rFonts w:ascii="Courier New" w:hAnsi="Courier New" w:cs="Courier New" w:hint="default"/>
+      </w:rPr>
+    </w:lvl>
+    <w:lvl w:ilvl="2" w:tplc="04090005" w:tentative="1">
+      <w:start w:val="1"/>
+      <w:numFmt w:val="bullet"/>
+      <w:lvlText w:val=""/>
+      <w:lvlJc w:val="left"/>
+      <w:pPr>
+        <w:ind w:left="2160" w:hanging="360"/>
+      </w:pPr>
+      <w:rPr>
+        <w:rFonts w:ascii="Wingdings" w:hAnsi="Wingdings" w:hint="default"/>
+      </w:rPr>
+    </w:lvl>
+    <w:lvl w:ilvl="3" w:tplc="04090001" w:tentative="1">
+      <w:start w:val="1"/>
+      <w:numFmt w:val="bullet"/>
+      <w:lvlText w:val=""/>
+      <w:lvlJc w:val="left"/>
+      <w:pPr>
+        <w:ind w:left="2880" w:hanging="360"/>
+      </w:pPr>
+      <w:rPr>
+        <w:rFonts w:ascii="Symbol" w:hAnsi="Symbol" w:hint="default"/>
+      </w:rPr>
+    </w:lvl>
+    <w:lvl w:ilvl="4" w:tplc="04090003" w:tentative="1">
+      <w:start w:val="1"/>
+      <w:numFmt w:val="bullet"/>
+      <w:lvlText w:val="o"/>
+      <w:lvlJc w:val="left"/>
+      <w:pPr>
+        <w:ind w:left="3600" w:hanging="360"/>
+      </w:pPr>
+      <w:rPr>
+        <w:rFonts w:ascii="Courier New" w:hAnsi="Courier New" w:cs="Courier New" w:hint="default"/>
+      </w:rPr>
+    </w:lvl>
+    <w:lvl w:ilvl="5" w:tplc="04090005" w:tentative="1">
+      <w:start w:val="1"/>
+      <w:numFmt w:val="bullet"/>
+      <w:lvlText w:val=""/>
+      <w:lvlJc w:val="left"/>
+      <w:pPr>
+        <w:ind w:left="4320" w:hanging="360"/>
+      </w:pPr>
+      <w:rPr>
+        <w:rFonts w:ascii="Wingdings" w:hAnsi="Wingdings" w:hint="default"/>
+      </w:rPr>
+    </w:lvl>
+    <w:lvl w:ilvl="6" w:tplc="04090001" w:tentative="1">
+      <w:start w:val="1"/>
+      <w:numFmt w:val="bullet"/>
+      <w:lvlText w:val=""/>
+      <w:lvlJc w:val="left"/>
+      <w:pPr>
+        <w:ind w:left="5040" w:hanging="360"/>
+      </w:pPr>
+      <w:rPr>
+        <w:rFonts w:ascii="Symbol" w:hAnsi="Symbol" w:hint="default"/>
+      </w:rPr>
+    </w:lvl>
+    <w:lvl w:ilvl="7" w:tplc="04090003" w:tentative="1">
+      <w:start w:val="1"/>
+      <w:numFmt w:val="bullet"/>
+      <w:lvlText w:val="o"/>
+      <w:lvlJc w:val="left"/>
+      <w:pPr>
+        <w:ind w:left="5760" w:hanging="360"/>
+      </w:pPr>
+      <w:rPr>
+        <w:rFonts w:ascii="Courier New" w:hAnsi="Courier New" w:cs="Courier New" w:hint="default"/>
+      </w:rPr>
+    </w:lvl>
+    <w:lvl w:ilvl="8" w:tplc="04090005" w:tentative="1">
+      <w:start w:val="1"/>
+      <w:numFmt w:val="bullet"/>
+      <w:lvlText w:val=""/>
+      <w:lvlJc w:val="left"/>
+      <w:pPr>
+        <w:ind w:left="6480" w:hanging="360"/>
+      </w:pPr>
+      <w:rPr>
+        <w:rFonts w:ascii="Wingdings" w:hAnsi="Wingdings" w:hint="default"/>
+      </w:rPr>
+    </w:lvl>
+  </w:abstractNum>
+  <w:abstractNum w:abstractNumId="9" w15:restartNumberingAfterBreak="0">
     <w:nsid w:val="76520A82"/>
     <w:multiLevelType w:val="hybridMultilevel"/>
     <w:tmpl w:val="E026BE62"/>
@@ -5140,7 +6687,7 @@
     <w:abstractNumId w:val="4"/>
   </w:num>
   <w:num w:numId="4" w16cid:durableId="1352758284">
-    <w:abstractNumId w:val="7"/>
+    <w:abstractNumId w:val="9"/>
   </w:num>
   <w:num w:numId="5" w16cid:durableId="208495539">
     <w:abstractNumId w:val="0"/>
@@ -5149,10 +6696,16 @@
     <w:abstractNumId w:val="3"/>
   </w:num>
   <w:num w:numId="7" w16cid:durableId="1965771425">
+    <w:abstractNumId w:val="6"/>
+  </w:num>
+  <w:num w:numId="8" w16cid:durableId="481579196">
+    <w:abstractNumId w:val="7"/>
+  </w:num>
+  <w:num w:numId="9" w16cid:durableId="1351712649">
     <w:abstractNumId w:val="5"/>
   </w:num>
-  <w:num w:numId="8" w16cid:durableId="481579196">
-    <w:abstractNumId w:val="6"/>
+  <w:num w:numId="10" w16cid:durableId="270627066">
+    <w:abstractNumId w:val="8"/>
   </w:num>
 </w:numbering>
 </file>
@@ -5555,7 +7108,7 @@
   <w:style w:type="paragraph" w:default="1" w:styleId="Normal">
     <w:name w:val="Normal"/>
     <w:qFormat/>
-    <w:rsid w:val="00425656"/>
+    <w:rsid w:val="004B1978"/>
   </w:style>
   <w:style w:type="paragraph" w:styleId="Heading1">
     <w:name w:val="heading 1"/>
@@ -5759,6 +7312,7 @@
   <w:style w:type="character" w:default="1" w:styleId="DefaultParagraphFont">
     <w:name w:val="Default Paragraph Font"/>
     <w:uiPriority w:val="1"/>
+    <w:semiHidden/>
     <w:unhideWhenUsed/>
   </w:style>
   <w:style w:type="table" w:default="1" w:styleId="TableNormal">

</xml_diff>